<commit_message>
Update Tugas Pertemuan 3
</commit_message>
<xml_diff>
--- a/Pertemuan 3/Tugas/Tugas Pertemuan 3.docx
+++ b/Pertemuan 3/Tugas/Tugas Pertemuan 3.docx
@@ -125,70 +125,110 @@
     </w:p>
     <w:p>
       <w:pPr>
-        <w:spacing w:line="360" w:lineRule="auto"/>
-        <w:jc w:val="center"/>
+        <w:numPr>
+          <w:numId w:val="0"/>
+        </w:numPr>
+        <w:spacing w:line="360" w:lineRule="auto"/>
+        <w:jc w:val="left"/>
         <w:rPr>
           <w:rFonts w:hint="default"/>
           <w:b/>
           <w:bCs/>
-          <w:sz w:val="24"/>
-          <w:szCs w:val="24"/>
-          <w:lang w:val="en-US"/>
-        </w:rPr>
-      </w:pPr>
-    </w:p>
-    <w:p>
-      <w:pPr>
-        <w:spacing w:line="360" w:lineRule="auto"/>
-        <w:jc w:val="left"/>
-        <w:rPr>
-          <w:rFonts w:hint="default"/>
-          <w:b w:val="0"/>
-          <w:bCs w:val="0"/>
-          <w:sz w:val="24"/>
-          <w:szCs w:val="24"/>
-          <w:lang w:val="en-US"/>
-        </w:rPr>
-      </w:pPr>
-      <w:r>
-        <w:rPr>
-          <w:rFonts w:hint="default"/>
-          <w:b w:val="0"/>
-          <w:bCs w:val="0"/>
-          <w:sz w:val="24"/>
-          <w:szCs w:val="24"/>
-          <w:lang w:val="en-US"/>
-        </w:rPr>
-        <w:t>Codingan :</w:t>
-      </w:r>
-    </w:p>
-    <w:p>
-      <w:pPr>
-        <w:spacing w:line="360" w:lineRule="auto"/>
-        <w:jc w:val="center"/>
-        <w:rPr>
-          <w:rFonts w:hint="default"/>
-          <w:b/>
-          <w:bCs/>
-          <w:sz w:val="24"/>
-          <w:szCs w:val="24"/>
-          <w:lang w:val="en-US"/>
-        </w:rPr>
-      </w:pPr>
-      <w:r>
-        <w:rPr>
-          <w:rFonts w:hint="default"/>
-          <w:b/>
-          <w:bCs/>
+          <w:lang w:val="en-US"/>
+        </w:rPr>
+      </w:pPr>
+    </w:p>
+    <w:p>
+      <w:pPr>
+        <w:numPr>
+          <w:ilvl w:val="0"/>
+          <w:numId w:val="1"/>
+        </w:numPr>
+        <w:spacing w:line="360" w:lineRule="auto"/>
+        <w:ind w:left="425" w:leftChars="0" w:hanging="425" w:firstLineChars="0"/>
+        <w:jc w:val="left"/>
+        <w:rPr>
+          <w:rFonts w:hint="default"/>
+          <w:b w:val="0"/>
+          <w:bCs w:val="0"/>
+          <w:sz w:val="24"/>
+          <w:szCs w:val="24"/>
+          <w:lang w:val="en-US"/>
+        </w:rPr>
+      </w:pPr>
+      <w:r>
+        <w:rPr>
+          <w:rFonts w:hint="default"/>
+          <w:b w:val="0"/>
+          <w:bCs w:val="0"/>
+          <w:sz w:val="24"/>
+          <w:szCs w:val="24"/>
+          <w:lang w:val="en-US"/>
+        </w:rPr>
+        <w:t>Latihan 1</w:t>
+      </w:r>
+    </w:p>
+    <w:p>
+      <w:pPr>
+        <w:numPr>
+          <w:ilvl w:val="0"/>
+          <w:numId w:val="2"/>
+        </w:numPr>
+        <w:spacing w:line="360" w:lineRule="auto"/>
+        <w:ind w:left="420" w:leftChars="0" w:hanging="420" w:firstLineChars="0"/>
+        <w:jc w:val="left"/>
+        <w:rPr>
+          <w:rFonts w:hint="default"/>
+          <w:b w:val="0"/>
+          <w:bCs w:val="0"/>
+          <w:sz w:val="24"/>
+          <w:szCs w:val="24"/>
+          <w:lang w:val="en-US"/>
+        </w:rPr>
+      </w:pPr>
+      <w:r>
+        <w:rPr>
+          <w:rFonts w:hint="default"/>
+          <w:b w:val="0"/>
+          <w:bCs w:val="0"/>
+          <w:sz w:val="24"/>
+          <w:szCs w:val="24"/>
+          <w:lang w:val="en-US"/>
+        </w:rPr>
+        <w:t>Code</w:t>
+      </w:r>
+    </w:p>
+    <w:p>
+      <w:pPr>
+        <w:numPr>
+          <w:numId w:val="0"/>
+        </w:numPr>
+        <w:spacing w:line="360" w:lineRule="auto"/>
+        <w:ind w:leftChars="0"/>
+        <w:jc w:val="left"/>
+        <w:rPr>
+          <w:rFonts w:hint="default"/>
+          <w:b w:val="0"/>
+          <w:bCs w:val="0"/>
+          <w:sz w:val="24"/>
+          <w:szCs w:val="24"/>
+          <w:lang w:val="en-US"/>
+        </w:rPr>
+      </w:pPr>
+      <w:r>
+        <w:rPr>
+          <w:rFonts w:hint="default"/>
+          <w:b w:val="0"/>
+          <w:bCs w:val="0"/>
           <w:sz w:val="24"/>
           <w:szCs w:val="24"/>
           <w:lang w:val="en-US"/>
         </w:rPr>
         <w:drawing>
           <wp:inline distT="0" distB="0" distL="114300" distR="114300">
-            <wp:extent cx="5261610" cy="4984115"/>
-            <wp:effectExtent l="0" t="0" r="11430" b="14605"/>
-            <wp:docPr id="2" name="Picture 2" descr="code"/>
+            <wp:extent cx="5265420" cy="8278495"/>
+            <wp:effectExtent l="0" t="0" r="7620" b="12065"/>
+            <wp:docPr id="1" name="Picture 1" descr="latihan1"/>
             <wp:cNvGraphicFramePr>
               <a:graphicFrameLocks xmlns:a="http://schemas.openxmlformats.org/drawingml/2006/main" noChangeAspect="1"/>
             </wp:cNvGraphicFramePr>
@@ -196,7 +236,7 @@
               <a:graphicData uri="http://schemas.openxmlformats.org/drawingml/2006/picture">
                 <pic:pic xmlns:pic="http://schemas.openxmlformats.org/drawingml/2006/picture">
                   <pic:nvPicPr>
-                    <pic:cNvPr id="2" name="Picture 2" descr="code"/>
+                    <pic:cNvPr id="1" name="Picture 1" descr="latihan1"/>
                     <pic:cNvPicPr>
                       <a:picLocks noChangeAspect="1"/>
                     </pic:cNvPicPr>
@@ -210,7 +250,7 @@
                   <pic:spPr>
                     <a:xfrm>
                       <a:off x="0" y="0"/>
-                      <a:ext cx="5261610" cy="4984115"/>
+                      <a:ext cx="5265420" cy="8278495"/>
                     </a:xfrm>
                     <a:prstGeom prst="rect">
                       <a:avLst/>
@@ -225,45 +265,101 @@
     </w:p>
     <w:p>
       <w:pPr>
-        <w:spacing w:line="360" w:lineRule="auto"/>
-        <w:jc w:val="center"/>
-        <w:rPr>
-          <w:rFonts w:hint="default"/>
-          <w:b/>
-          <w:bCs/>
-          <w:sz w:val="24"/>
-          <w:szCs w:val="24"/>
-          <w:lang w:val="en-US"/>
-        </w:rPr>
-      </w:pPr>
-    </w:p>
-    <w:p>
-      <w:pPr>
-        <w:spacing w:line="360" w:lineRule="auto"/>
-        <w:jc w:val="center"/>
-        <w:rPr>
-          <w:rFonts w:hint="default"/>
-          <w:b/>
-          <w:bCs/>
-          <w:sz w:val="24"/>
-          <w:szCs w:val="24"/>
-          <w:lang w:val="en-US"/>
-        </w:rPr>
-      </w:pPr>
-      <w:r>
-        <w:rPr>
-          <w:rFonts w:hint="default"/>
-          <w:b/>
-          <w:bCs/>
+        <w:numPr>
+          <w:numId w:val="0"/>
+        </w:numPr>
+        <w:spacing w:line="360" w:lineRule="auto"/>
+        <w:ind w:leftChars="0"/>
+        <w:jc w:val="left"/>
+        <w:rPr>
+          <w:rFonts w:hint="default"/>
+          <w:b w:val="0"/>
+          <w:bCs w:val="0"/>
+          <w:sz w:val="24"/>
+          <w:szCs w:val="24"/>
+          <w:lang w:val="en-US"/>
+        </w:rPr>
+      </w:pPr>
+    </w:p>
+    <w:p>
+      <w:pPr>
+        <w:numPr>
+          <w:numId w:val="0"/>
+        </w:numPr>
+        <w:spacing w:line="360" w:lineRule="auto"/>
+        <w:ind w:leftChars="0"/>
+        <w:jc w:val="left"/>
+        <w:rPr>
+          <w:rFonts w:hint="default"/>
+          <w:b w:val="0"/>
+          <w:bCs w:val="0"/>
+          <w:sz w:val="24"/>
+          <w:szCs w:val="24"/>
+          <w:lang w:val="en-US"/>
+        </w:rPr>
+      </w:pPr>
+    </w:p>
+    <w:p>
+      <w:pPr>
+        <w:numPr>
+          <w:ilvl w:val="0"/>
+          <w:numId w:val="2"/>
+        </w:numPr>
+        <w:spacing w:line="360" w:lineRule="auto"/>
+        <w:ind w:left="420" w:leftChars="0" w:hanging="420" w:firstLineChars="0"/>
+        <w:jc w:val="left"/>
+        <w:rPr>
+          <w:rFonts w:hint="default"/>
+          <w:b w:val="0"/>
+          <w:bCs w:val="0"/>
+          <w:sz w:val="24"/>
+          <w:szCs w:val="24"/>
+          <w:lang w:val="en-US"/>
+        </w:rPr>
+      </w:pPr>
+      <w:r>
+        <w:rPr>
+          <w:rFonts w:hint="default"/>
+          <w:b w:val="0"/>
+          <w:bCs w:val="0"/>
+          <w:sz w:val="24"/>
+          <w:szCs w:val="24"/>
+          <w:lang w:val="en-US"/>
+        </w:rPr>
+        <w:t>Hasil</w:t>
+      </w:r>
+    </w:p>
+    <w:p>
+      <w:pPr>
+        <w:numPr>
+          <w:numId w:val="0"/>
+        </w:numPr>
+        <w:spacing w:line="360" w:lineRule="auto"/>
+        <w:ind w:leftChars="0"/>
+        <w:jc w:val="left"/>
+        <w:rPr>
+          <w:rFonts w:hint="default"/>
+          <w:b w:val="0"/>
+          <w:bCs w:val="0"/>
+          <w:sz w:val="24"/>
+          <w:szCs w:val="24"/>
+          <w:lang w:val="en-US"/>
+        </w:rPr>
+      </w:pPr>
+      <w:r>
+        <w:rPr>
+          <w:rFonts w:hint="default"/>
+          <w:b w:val="0"/>
+          <w:bCs w:val="0"/>
           <w:sz w:val="24"/>
           <w:szCs w:val="24"/>
           <w:lang w:val="en-US"/>
         </w:rPr>
         <w:drawing>
           <wp:inline distT="0" distB="0" distL="114300" distR="114300">
-            <wp:extent cx="5269230" cy="6311900"/>
-            <wp:effectExtent l="0" t="0" r="3810" b="12700"/>
-            <wp:docPr id="3" name="Picture 3" descr="code1"/>
+            <wp:extent cx="5266690" cy="2962910"/>
+            <wp:effectExtent l="0" t="0" r="6350" b="8890"/>
+            <wp:docPr id="5" name="Picture 5" descr="Hasil latihan 1"/>
             <wp:cNvGraphicFramePr>
               <a:graphicFrameLocks xmlns:a="http://schemas.openxmlformats.org/drawingml/2006/main" noChangeAspect="1"/>
             </wp:cNvGraphicFramePr>
@@ -271,176 +367,13 @@
               <a:graphicData uri="http://schemas.openxmlformats.org/drawingml/2006/picture">
                 <pic:pic xmlns:pic="http://schemas.openxmlformats.org/drawingml/2006/picture">
                   <pic:nvPicPr>
-                    <pic:cNvPr id="3" name="Picture 3" descr="code1"/>
+                    <pic:cNvPr id="5" name="Picture 5" descr="Hasil latihan 1"/>
                     <pic:cNvPicPr>
                       <a:picLocks noChangeAspect="1"/>
                     </pic:cNvPicPr>
                   </pic:nvPicPr>
                   <pic:blipFill>
                     <a:blip r:embed="rId5"/>
-                    <a:stretch>
-                      <a:fillRect/>
-                    </a:stretch>
-                  </pic:blipFill>
-                  <pic:spPr>
-                    <a:xfrm>
-                      <a:off x="0" y="0"/>
-                      <a:ext cx="5269230" cy="6311900"/>
-                    </a:xfrm>
-                    <a:prstGeom prst="rect">
-                      <a:avLst/>
-                    </a:prstGeom>
-                  </pic:spPr>
-                </pic:pic>
-              </a:graphicData>
-            </a:graphic>
-          </wp:inline>
-        </w:drawing>
-      </w:r>
-    </w:p>
-    <w:p>
-      <w:pPr>
-        <w:spacing w:line="360" w:lineRule="auto"/>
-        <w:jc w:val="center"/>
-        <w:rPr>
-          <w:rFonts w:hint="default"/>
-          <w:b/>
-          <w:bCs/>
-          <w:sz w:val="24"/>
-          <w:szCs w:val="24"/>
-          <w:lang w:val="en-US"/>
-        </w:rPr>
-      </w:pPr>
-    </w:p>
-    <w:p>
-      <w:pPr>
-        <w:spacing w:line="360" w:lineRule="auto"/>
-        <w:jc w:val="center"/>
-        <w:rPr>
-          <w:rFonts w:hint="default"/>
-          <w:b/>
-          <w:bCs/>
-          <w:sz w:val="24"/>
-          <w:szCs w:val="24"/>
-          <w:lang w:val="en-US"/>
-        </w:rPr>
-      </w:pPr>
-      <w:r>
-        <w:rPr>
-          <w:rFonts w:hint="default"/>
-          <w:b/>
-          <w:bCs/>
-          <w:sz w:val="24"/>
-          <w:szCs w:val="24"/>
-          <w:lang w:val="en-US"/>
-        </w:rPr>
-        <w:drawing>
-          <wp:inline distT="0" distB="0" distL="114300" distR="114300">
-            <wp:extent cx="4962525" cy="8863330"/>
-            <wp:effectExtent l="0" t="0" r="5715" b="6350"/>
-            <wp:docPr id="4" name="Picture 4" descr="code2"/>
-            <wp:cNvGraphicFramePr>
-              <a:graphicFrameLocks xmlns:a="http://schemas.openxmlformats.org/drawingml/2006/main" noChangeAspect="1"/>
-            </wp:cNvGraphicFramePr>
-            <a:graphic xmlns:a="http://schemas.openxmlformats.org/drawingml/2006/main">
-              <a:graphicData uri="http://schemas.openxmlformats.org/drawingml/2006/picture">
-                <pic:pic xmlns:pic="http://schemas.openxmlformats.org/drawingml/2006/picture">
-                  <pic:nvPicPr>
-                    <pic:cNvPr id="4" name="Picture 4" descr="code2"/>
-                    <pic:cNvPicPr>
-                      <a:picLocks noChangeAspect="1"/>
-                    </pic:cNvPicPr>
-                  </pic:nvPicPr>
-                  <pic:blipFill>
-                    <a:blip r:embed="rId6"/>
-                    <a:stretch>
-                      <a:fillRect/>
-                    </a:stretch>
-                  </pic:blipFill>
-                  <pic:spPr>
-                    <a:xfrm>
-                      <a:off x="0" y="0"/>
-                      <a:ext cx="4962525" cy="8863330"/>
-                    </a:xfrm>
-                    <a:prstGeom prst="rect">
-                      <a:avLst/>
-                    </a:prstGeom>
-                  </pic:spPr>
-                </pic:pic>
-              </a:graphicData>
-            </a:graphic>
-          </wp:inline>
-        </w:drawing>
-      </w:r>
-    </w:p>
-    <w:p>
-      <w:pPr>
-        <w:spacing w:line="360" w:lineRule="auto"/>
-        <w:jc w:val="left"/>
-        <w:rPr>
-          <w:rFonts w:hint="default"/>
-          <w:b w:val="0"/>
-          <w:bCs w:val="0"/>
-          <w:sz w:val="24"/>
-          <w:szCs w:val="24"/>
-          <w:lang w:val="en-US"/>
-        </w:rPr>
-      </w:pPr>
-      <w:r>
-        <w:rPr>
-          <w:rFonts w:hint="default"/>
-          <w:b w:val="0"/>
-          <w:bCs w:val="0"/>
-          <w:sz w:val="24"/>
-          <w:szCs w:val="24"/>
-          <w:lang w:val="en-US"/>
-        </w:rPr>
-        <w:t>Output :</w:t>
-      </w:r>
-      <w:bookmarkStart w:id="0" w:name="_GoBack"/>
-      <w:bookmarkEnd w:id="0"/>
-    </w:p>
-    <w:p>
-      <w:pPr>
-        <w:spacing w:line="360" w:lineRule="auto"/>
-        <w:jc w:val="left"/>
-        <w:rPr>
-          <w:rFonts w:hint="default"/>
-          <w:b/>
-          <w:bCs/>
-          <w:sz w:val="24"/>
-          <w:szCs w:val="24"/>
-          <w:lang w:val="en-US"/>
-        </w:rPr>
-      </w:pPr>
-      <w:r>
-        <w:rPr>
-          <w:rFonts w:hint="default"/>
-          <w:b/>
-          <w:bCs/>
-          <w:sz w:val="24"/>
-          <w:szCs w:val="24"/>
-          <w:lang w:val="en-US"/>
-        </w:rPr>
-        <w:drawing>
-          <wp:inline distT="0" distB="0" distL="114300" distR="114300">
-            <wp:extent cx="5266690" cy="2962910"/>
-            <wp:effectExtent l="0" t="0" r="6350" b="8890"/>
-            <wp:docPr id="1" name="Picture 1" descr="Screenshot_20230828015931"/>
-            <wp:cNvGraphicFramePr>
-              <a:graphicFrameLocks xmlns:a="http://schemas.openxmlformats.org/drawingml/2006/main" noChangeAspect="1"/>
-            </wp:cNvGraphicFramePr>
-            <a:graphic xmlns:a="http://schemas.openxmlformats.org/drawingml/2006/main">
-              <a:graphicData uri="http://schemas.openxmlformats.org/drawingml/2006/picture">
-                <pic:pic xmlns:pic="http://schemas.openxmlformats.org/drawingml/2006/picture">
-                  <pic:nvPicPr>
-                    <pic:cNvPr id="1" name="Picture 1" descr="Screenshot_20230828015931"/>
-                    <pic:cNvPicPr>
-                      <a:picLocks noChangeAspect="1"/>
-                    </pic:cNvPicPr>
-                  </pic:nvPicPr>
-                  <pic:blipFill>
-                    <a:blip r:embed="rId7"/>
                     <a:stretch>
                       <a:fillRect/>
                     </a:stretch>
@@ -463,15 +396,747 @@
     </w:p>
     <w:p>
       <w:pPr>
-        <w:spacing w:line="360" w:lineRule="auto"/>
-        <w:jc w:val="center"/>
-        <w:rPr>
-          <w:rFonts w:hint="default"/>
-          <w:sz w:val="24"/>
-          <w:szCs w:val="24"/>
-          <w:lang w:val="en-US"/>
-        </w:rPr>
-      </w:pPr>
+        <w:rPr>
+          <w:rFonts w:hint="default"/>
+          <w:b w:val="0"/>
+          <w:bCs w:val="0"/>
+          <w:sz w:val="24"/>
+          <w:szCs w:val="24"/>
+          <w:lang w:val="en-US"/>
+        </w:rPr>
+      </w:pPr>
+      <w:r>
+        <w:rPr>
+          <w:rFonts w:hint="default"/>
+          <w:b w:val="0"/>
+          <w:bCs w:val="0"/>
+          <w:sz w:val="24"/>
+          <w:szCs w:val="24"/>
+          <w:lang w:val="en-US"/>
+        </w:rPr>
+        <w:br w:type="page"/>
+      </w:r>
+    </w:p>
+    <w:p>
+      <w:pPr>
+        <w:numPr>
+          <w:numId w:val="0"/>
+        </w:numPr>
+        <w:spacing w:line="360" w:lineRule="auto"/>
+        <w:ind w:leftChars="0"/>
+        <w:jc w:val="left"/>
+        <w:rPr>
+          <w:rFonts w:hint="default"/>
+          <w:b w:val="0"/>
+          <w:bCs w:val="0"/>
+          <w:sz w:val="24"/>
+          <w:szCs w:val="24"/>
+          <w:lang w:val="en-US"/>
+        </w:rPr>
+      </w:pPr>
+    </w:p>
+    <w:p>
+      <w:pPr>
+        <w:numPr>
+          <w:ilvl w:val="0"/>
+          <w:numId w:val="1"/>
+        </w:numPr>
+        <w:spacing w:line="360" w:lineRule="auto"/>
+        <w:ind w:left="425" w:leftChars="0" w:hanging="425" w:firstLineChars="0"/>
+        <w:jc w:val="left"/>
+        <w:rPr>
+          <w:rFonts w:hint="default"/>
+          <w:b w:val="0"/>
+          <w:bCs w:val="0"/>
+          <w:sz w:val="24"/>
+          <w:szCs w:val="24"/>
+          <w:lang w:val="en-US"/>
+        </w:rPr>
+      </w:pPr>
+      <w:r>
+        <w:rPr>
+          <w:rFonts w:hint="default"/>
+          <w:b w:val="0"/>
+          <w:bCs w:val="0"/>
+          <w:sz w:val="24"/>
+          <w:szCs w:val="24"/>
+          <w:lang w:val="en-US"/>
+        </w:rPr>
+        <w:t>Latihan 2</w:t>
+      </w:r>
+    </w:p>
+    <w:p>
+      <w:pPr>
+        <w:numPr>
+          <w:ilvl w:val="0"/>
+          <w:numId w:val="3"/>
+        </w:numPr>
+        <w:spacing w:line="360" w:lineRule="auto"/>
+        <w:ind w:left="420" w:leftChars="0" w:hanging="420" w:firstLineChars="0"/>
+        <w:jc w:val="left"/>
+        <w:rPr>
+          <w:rFonts w:hint="default"/>
+          <w:b w:val="0"/>
+          <w:bCs w:val="0"/>
+          <w:sz w:val="24"/>
+          <w:szCs w:val="24"/>
+          <w:lang w:val="en-US"/>
+        </w:rPr>
+      </w:pPr>
+      <w:r>
+        <w:rPr>
+          <w:rFonts w:hint="default"/>
+          <w:b w:val="0"/>
+          <w:bCs w:val="0"/>
+          <w:sz w:val="24"/>
+          <w:szCs w:val="24"/>
+          <w:lang w:val="en-US"/>
+        </w:rPr>
+        <w:t>Code</w:t>
+      </w:r>
+    </w:p>
+    <w:p>
+      <w:pPr>
+        <w:numPr>
+          <w:numId w:val="0"/>
+        </w:numPr>
+        <w:spacing w:line="360" w:lineRule="auto"/>
+        <w:ind w:leftChars="0"/>
+        <w:jc w:val="left"/>
+        <w:rPr>
+          <w:rFonts w:hint="default"/>
+          <w:b w:val="0"/>
+          <w:bCs w:val="0"/>
+          <w:sz w:val="24"/>
+          <w:szCs w:val="24"/>
+          <w:lang w:val="en-US"/>
+        </w:rPr>
+      </w:pPr>
+      <w:r>
+        <w:rPr>
+          <w:rFonts w:hint="default"/>
+          <w:b w:val="0"/>
+          <w:bCs w:val="0"/>
+          <w:sz w:val="24"/>
+          <w:szCs w:val="24"/>
+          <w:lang w:val="en-US"/>
+        </w:rPr>
+        <w:drawing>
+          <wp:inline distT="0" distB="0" distL="114300" distR="114300">
+            <wp:extent cx="5270500" cy="6304280"/>
+            <wp:effectExtent l="0" t="0" r="2540" b="5080"/>
+            <wp:docPr id="2" name="Picture 2" descr="latihan2"/>
+            <wp:cNvGraphicFramePr>
+              <a:graphicFrameLocks xmlns:a="http://schemas.openxmlformats.org/drawingml/2006/main" noChangeAspect="1"/>
+            </wp:cNvGraphicFramePr>
+            <a:graphic xmlns:a="http://schemas.openxmlformats.org/drawingml/2006/main">
+              <a:graphicData uri="http://schemas.openxmlformats.org/drawingml/2006/picture">
+                <pic:pic xmlns:pic="http://schemas.openxmlformats.org/drawingml/2006/picture">
+                  <pic:nvPicPr>
+                    <pic:cNvPr id="2" name="Picture 2" descr="latihan2"/>
+                    <pic:cNvPicPr>
+                      <a:picLocks noChangeAspect="1"/>
+                    </pic:cNvPicPr>
+                  </pic:nvPicPr>
+                  <pic:blipFill>
+                    <a:blip r:embed="rId6"/>
+                    <a:stretch>
+                      <a:fillRect/>
+                    </a:stretch>
+                  </pic:blipFill>
+                  <pic:spPr>
+                    <a:xfrm>
+                      <a:off x="0" y="0"/>
+                      <a:ext cx="5270500" cy="6304280"/>
+                    </a:xfrm>
+                    <a:prstGeom prst="rect">
+                      <a:avLst/>
+                    </a:prstGeom>
+                  </pic:spPr>
+                </pic:pic>
+              </a:graphicData>
+            </a:graphic>
+          </wp:inline>
+        </w:drawing>
+      </w:r>
+    </w:p>
+    <w:p>
+      <w:pPr>
+        <w:numPr>
+          <w:numId w:val="0"/>
+        </w:numPr>
+        <w:spacing w:line="360" w:lineRule="auto"/>
+        <w:ind w:leftChars="0"/>
+        <w:jc w:val="left"/>
+        <w:rPr>
+          <w:rFonts w:hint="default"/>
+          <w:b w:val="0"/>
+          <w:bCs w:val="0"/>
+          <w:sz w:val="24"/>
+          <w:szCs w:val="24"/>
+          <w:lang w:val="en-US"/>
+        </w:rPr>
+      </w:pPr>
+    </w:p>
+    <w:p>
+      <w:pPr>
+        <w:numPr>
+          <w:numId w:val="0"/>
+        </w:numPr>
+        <w:spacing w:line="360" w:lineRule="auto"/>
+        <w:ind w:leftChars="0"/>
+        <w:jc w:val="left"/>
+        <w:rPr>
+          <w:rFonts w:hint="default"/>
+          <w:b w:val="0"/>
+          <w:bCs w:val="0"/>
+          <w:sz w:val="24"/>
+          <w:szCs w:val="24"/>
+          <w:lang w:val="en-US"/>
+        </w:rPr>
+      </w:pPr>
+      <w:r>
+        <w:rPr>
+          <w:rFonts w:hint="default"/>
+          <w:b w:val="0"/>
+          <w:bCs w:val="0"/>
+          <w:sz w:val="24"/>
+          <w:szCs w:val="24"/>
+          <w:lang w:val="en-US"/>
+        </w:rPr>
+        <w:drawing>
+          <wp:inline distT="0" distB="0" distL="114300" distR="114300">
+            <wp:extent cx="5268595" cy="7555865"/>
+            <wp:effectExtent l="0" t="0" r="4445" b="3175"/>
+            <wp:docPr id="3" name="Picture 3" descr="latihan2.1"/>
+            <wp:cNvGraphicFramePr>
+              <a:graphicFrameLocks xmlns:a="http://schemas.openxmlformats.org/drawingml/2006/main" noChangeAspect="1"/>
+            </wp:cNvGraphicFramePr>
+            <a:graphic xmlns:a="http://schemas.openxmlformats.org/drawingml/2006/main">
+              <a:graphicData uri="http://schemas.openxmlformats.org/drawingml/2006/picture">
+                <pic:pic xmlns:pic="http://schemas.openxmlformats.org/drawingml/2006/picture">
+                  <pic:nvPicPr>
+                    <pic:cNvPr id="3" name="Picture 3" descr="latihan2.1"/>
+                    <pic:cNvPicPr>
+                      <a:picLocks noChangeAspect="1"/>
+                    </pic:cNvPicPr>
+                  </pic:nvPicPr>
+                  <pic:blipFill>
+                    <a:blip r:embed="rId7"/>
+                    <a:stretch>
+                      <a:fillRect/>
+                    </a:stretch>
+                  </pic:blipFill>
+                  <pic:spPr>
+                    <a:xfrm>
+                      <a:off x="0" y="0"/>
+                      <a:ext cx="5268595" cy="7555865"/>
+                    </a:xfrm>
+                    <a:prstGeom prst="rect">
+                      <a:avLst/>
+                    </a:prstGeom>
+                  </pic:spPr>
+                </pic:pic>
+              </a:graphicData>
+            </a:graphic>
+          </wp:inline>
+        </w:drawing>
+      </w:r>
+    </w:p>
+    <w:p>
+      <w:pPr>
+        <w:numPr>
+          <w:numId w:val="0"/>
+        </w:numPr>
+        <w:spacing w:line="360" w:lineRule="auto"/>
+        <w:ind w:leftChars="0"/>
+        <w:jc w:val="left"/>
+        <w:rPr>
+          <w:rFonts w:hint="default"/>
+          <w:b w:val="0"/>
+          <w:bCs w:val="0"/>
+          <w:sz w:val="24"/>
+          <w:szCs w:val="24"/>
+          <w:lang w:val="en-US"/>
+        </w:rPr>
+      </w:pPr>
+    </w:p>
+    <w:p>
+      <w:pPr>
+        <w:numPr>
+          <w:numId w:val="0"/>
+        </w:numPr>
+        <w:spacing w:line="360" w:lineRule="auto"/>
+        <w:ind w:leftChars="0"/>
+        <w:jc w:val="left"/>
+        <w:rPr>
+          <w:rFonts w:hint="default"/>
+          <w:b w:val="0"/>
+          <w:bCs w:val="0"/>
+          <w:sz w:val="24"/>
+          <w:szCs w:val="24"/>
+          <w:lang w:val="en-US"/>
+        </w:rPr>
+      </w:pPr>
+    </w:p>
+    <w:p>
+      <w:pPr>
+        <w:numPr>
+          <w:numId w:val="0"/>
+        </w:numPr>
+        <w:spacing w:line="360" w:lineRule="auto"/>
+        <w:ind w:leftChars="0"/>
+        <w:jc w:val="left"/>
+        <w:rPr>
+          <w:rFonts w:hint="default"/>
+          <w:b w:val="0"/>
+          <w:bCs w:val="0"/>
+          <w:sz w:val="24"/>
+          <w:szCs w:val="24"/>
+          <w:lang w:val="en-US"/>
+        </w:rPr>
+      </w:pPr>
+    </w:p>
+    <w:p>
+      <w:pPr>
+        <w:numPr>
+          <w:numId w:val="0"/>
+        </w:numPr>
+        <w:spacing w:line="360" w:lineRule="auto"/>
+        <w:ind w:leftChars="0"/>
+        <w:jc w:val="left"/>
+        <w:rPr>
+          <w:rFonts w:hint="default"/>
+          <w:b w:val="0"/>
+          <w:bCs w:val="0"/>
+          <w:sz w:val="24"/>
+          <w:szCs w:val="24"/>
+          <w:lang w:val="en-US"/>
+        </w:rPr>
+      </w:pPr>
+    </w:p>
+    <w:p>
+      <w:pPr>
+        <w:numPr>
+          <w:ilvl w:val="0"/>
+          <w:numId w:val="3"/>
+        </w:numPr>
+        <w:spacing w:line="360" w:lineRule="auto"/>
+        <w:ind w:left="420" w:leftChars="0" w:hanging="420" w:firstLineChars="0"/>
+        <w:jc w:val="left"/>
+        <w:rPr>
+          <w:rFonts w:hint="default"/>
+          <w:b w:val="0"/>
+          <w:bCs w:val="0"/>
+          <w:sz w:val="24"/>
+          <w:szCs w:val="24"/>
+          <w:lang w:val="en-US"/>
+        </w:rPr>
+      </w:pPr>
+      <w:r>
+        <w:rPr>
+          <w:rFonts w:hint="default"/>
+          <w:b w:val="0"/>
+          <w:bCs w:val="0"/>
+          <w:sz w:val="24"/>
+          <w:szCs w:val="24"/>
+          <w:lang w:val="en-US"/>
+        </w:rPr>
+        <w:t>Hasil</w:t>
+      </w:r>
+    </w:p>
+    <w:p>
+      <w:pPr>
+        <w:numPr>
+          <w:numId w:val="0"/>
+        </w:numPr>
+        <w:spacing w:line="360" w:lineRule="auto"/>
+        <w:ind w:leftChars="0"/>
+        <w:jc w:val="left"/>
+        <w:rPr>
+          <w:rFonts w:hint="default"/>
+          <w:b w:val="0"/>
+          <w:bCs w:val="0"/>
+          <w:sz w:val="24"/>
+          <w:szCs w:val="24"/>
+          <w:lang w:val="en-US"/>
+        </w:rPr>
+      </w:pPr>
+      <w:r>
+        <w:rPr>
+          <w:rFonts w:hint="default"/>
+          <w:b w:val="0"/>
+          <w:bCs w:val="0"/>
+          <w:sz w:val="24"/>
+          <w:szCs w:val="24"/>
+          <w:lang w:val="en-US"/>
+        </w:rPr>
+        <w:drawing>
+          <wp:inline distT="0" distB="0" distL="114300" distR="114300">
+            <wp:extent cx="5266690" cy="2962910"/>
+            <wp:effectExtent l="0" t="0" r="6350" b="8890"/>
+            <wp:docPr id="4" name="Picture 4" descr="Hasil latihan 2"/>
+            <wp:cNvGraphicFramePr>
+              <a:graphicFrameLocks xmlns:a="http://schemas.openxmlformats.org/drawingml/2006/main" noChangeAspect="1"/>
+            </wp:cNvGraphicFramePr>
+            <a:graphic xmlns:a="http://schemas.openxmlformats.org/drawingml/2006/main">
+              <a:graphicData uri="http://schemas.openxmlformats.org/drawingml/2006/picture">
+                <pic:pic xmlns:pic="http://schemas.openxmlformats.org/drawingml/2006/picture">
+                  <pic:nvPicPr>
+                    <pic:cNvPr id="4" name="Picture 4" descr="Hasil latihan 2"/>
+                    <pic:cNvPicPr>
+                      <a:picLocks noChangeAspect="1"/>
+                    </pic:cNvPicPr>
+                  </pic:nvPicPr>
+                  <pic:blipFill>
+                    <a:blip r:embed="rId8"/>
+                    <a:stretch>
+                      <a:fillRect/>
+                    </a:stretch>
+                  </pic:blipFill>
+                  <pic:spPr>
+                    <a:xfrm>
+                      <a:off x="0" y="0"/>
+                      <a:ext cx="5266690" cy="2962910"/>
+                    </a:xfrm>
+                    <a:prstGeom prst="rect">
+                      <a:avLst/>
+                    </a:prstGeom>
+                  </pic:spPr>
+                </pic:pic>
+              </a:graphicData>
+            </a:graphic>
+          </wp:inline>
+        </w:drawing>
+      </w:r>
+    </w:p>
+    <w:p>
+      <w:pPr>
+        <w:rPr>
+          <w:rFonts w:hint="default"/>
+          <w:b w:val="0"/>
+          <w:bCs w:val="0"/>
+          <w:sz w:val="24"/>
+          <w:szCs w:val="24"/>
+          <w:lang w:val="en-US"/>
+        </w:rPr>
+      </w:pPr>
+      <w:r>
+        <w:rPr>
+          <w:rFonts w:hint="default"/>
+          <w:b w:val="0"/>
+          <w:bCs w:val="0"/>
+          <w:sz w:val="24"/>
+          <w:szCs w:val="24"/>
+          <w:lang w:val="en-US"/>
+        </w:rPr>
+        <w:br w:type="page"/>
+      </w:r>
+    </w:p>
+    <w:p>
+      <w:pPr>
+        <w:numPr>
+          <w:ilvl w:val="0"/>
+          <w:numId w:val="1"/>
+        </w:numPr>
+        <w:spacing w:line="360" w:lineRule="auto"/>
+        <w:ind w:left="425" w:leftChars="0" w:hanging="425" w:firstLineChars="0"/>
+        <w:jc w:val="left"/>
+        <w:rPr>
+          <w:rFonts w:hint="default"/>
+          <w:b w:val="0"/>
+          <w:bCs w:val="0"/>
+          <w:sz w:val="24"/>
+          <w:szCs w:val="24"/>
+          <w:lang w:val="en-US"/>
+        </w:rPr>
+      </w:pPr>
+      <w:r>
+        <w:rPr>
+          <w:rFonts w:hint="default"/>
+          <w:b w:val="0"/>
+          <w:bCs w:val="0"/>
+          <w:sz w:val="24"/>
+          <w:szCs w:val="24"/>
+          <w:lang w:val="en-US"/>
+        </w:rPr>
+        <w:t>Latihan Form</w:t>
+      </w:r>
+    </w:p>
+    <w:p>
+      <w:pPr>
+        <w:numPr>
+          <w:ilvl w:val="0"/>
+          <w:numId w:val="4"/>
+        </w:numPr>
+        <w:spacing w:line="360" w:lineRule="auto"/>
+        <w:ind w:left="420" w:leftChars="0" w:hanging="420" w:firstLineChars="0"/>
+        <w:jc w:val="left"/>
+        <w:rPr>
+          <w:rFonts w:hint="default"/>
+          <w:b w:val="0"/>
+          <w:bCs w:val="0"/>
+          <w:sz w:val="24"/>
+          <w:szCs w:val="24"/>
+          <w:lang w:val="en-US"/>
+        </w:rPr>
+      </w:pPr>
+      <w:r>
+        <w:rPr>
+          <w:rFonts w:hint="default"/>
+          <w:b w:val="0"/>
+          <w:bCs w:val="0"/>
+          <w:sz w:val="24"/>
+          <w:szCs w:val="24"/>
+          <w:lang w:val="en-US"/>
+        </w:rPr>
+        <w:t>Code</w:t>
+      </w:r>
+    </w:p>
+    <w:p>
+      <w:pPr>
+        <w:numPr>
+          <w:numId w:val="0"/>
+        </w:numPr>
+        <w:spacing w:line="360" w:lineRule="auto"/>
+        <w:ind w:leftChars="0"/>
+        <w:jc w:val="left"/>
+        <w:rPr>
+          <w:rFonts w:hint="default"/>
+          <w:b w:val="0"/>
+          <w:bCs w:val="0"/>
+          <w:sz w:val="24"/>
+          <w:szCs w:val="24"/>
+          <w:lang w:val="en-US"/>
+        </w:rPr>
+      </w:pPr>
+      <w:r>
+        <w:rPr>
+          <w:rFonts w:hint="default"/>
+          <w:b w:val="0"/>
+          <w:bCs w:val="0"/>
+          <w:sz w:val="24"/>
+          <w:szCs w:val="24"/>
+          <w:lang w:val="en-US"/>
+        </w:rPr>
+        <w:drawing>
+          <wp:inline distT="0" distB="0" distL="114300" distR="114300">
+            <wp:extent cx="5266055" cy="7837170"/>
+            <wp:effectExtent l="0" t="0" r="6985" b="11430"/>
+            <wp:docPr id="11" name="Picture 11" descr="form"/>
+            <wp:cNvGraphicFramePr>
+              <a:graphicFrameLocks xmlns:a="http://schemas.openxmlformats.org/drawingml/2006/main" noChangeAspect="1"/>
+            </wp:cNvGraphicFramePr>
+            <a:graphic xmlns:a="http://schemas.openxmlformats.org/drawingml/2006/main">
+              <a:graphicData uri="http://schemas.openxmlformats.org/drawingml/2006/picture">
+                <pic:pic xmlns:pic="http://schemas.openxmlformats.org/drawingml/2006/picture">
+                  <pic:nvPicPr>
+                    <pic:cNvPr id="11" name="Picture 11" descr="form"/>
+                    <pic:cNvPicPr>
+                      <a:picLocks noChangeAspect="1"/>
+                    </pic:cNvPicPr>
+                  </pic:nvPicPr>
+                  <pic:blipFill>
+                    <a:blip r:embed="rId9"/>
+                    <a:stretch>
+                      <a:fillRect/>
+                    </a:stretch>
+                  </pic:blipFill>
+                  <pic:spPr>
+                    <a:xfrm>
+                      <a:off x="0" y="0"/>
+                      <a:ext cx="5266055" cy="7837170"/>
+                    </a:xfrm>
+                    <a:prstGeom prst="rect">
+                      <a:avLst/>
+                    </a:prstGeom>
+                  </pic:spPr>
+                </pic:pic>
+              </a:graphicData>
+            </a:graphic>
+          </wp:inline>
+        </w:drawing>
+      </w:r>
+    </w:p>
+    <w:p>
+      <w:pPr>
+        <w:numPr>
+          <w:numId w:val="0"/>
+        </w:numPr>
+        <w:spacing w:line="360" w:lineRule="auto"/>
+        <w:ind w:leftChars="0"/>
+        <w:jc w:val="left"/>
+        <w:rPr>
+          <w:rFonts w:hint="default"/>
+          <w:b w:val="0"/>
+          <w:bCs w:val="0"/>
+          <w:sz w:val="24"/>
+          <w:szCs w:val="24"/>
+          <w:lang w:val="en-US"/>
+        </w:rPr>
+      </w:pPr>
+    </w:p>
+    <w:p>
+      <w:pPr>
+        <w:numPr>
+          <w:numId w:val="0"/>
+        </w:numPr>
+        <w:spacing w:line="360" w:lineRule="auto"/>
+        <w:ind w:leftChars="0"/>
+        <w:jc w:val="left"/>
+        <w:rPr>
+          <w:rFonts w:hint="default"/>
+          <w:b w:val="0"/>
+          <w:bCs w:val="0"/>
+          <w:sz w:val="24"/>
+          <w:szCs w:val="24"/>
+          <w:lang w:val="en-US"/>
+        </w:rPr>
+      </w:pPr>
+      <w:r>
+        <w:rPr>
+          <w:rFonts w:hint="default"/>
+          <w:b w:val="0"/>
+          <w:bCs w:val="0"/>
+          <w:sz w:val="24"/>
+          <w:szCs w:val="24"/>
+          <w:lang w:val="en-US"/>
+        </w:rPr>
+        <w:drawing>
+          <wp:inline distT="0" distB="0" distL="114300" distR="114300">
+            <wp:extent cx="5007610" cy="8852535"/>
+            <wp:effectExtent l="0" t="0" r="6350" b="1905"/>
+            <wp:docPr id="12" name="Picture 12" descr="form1"/>
+            <wp:cNvGraphicFramePr>
+              <a:graphicFrameLocks xmlns:a="http://schemas.openxmlformats.org/drawingml/2006/main" noChangeAspect="1"/>
+            </wp:cNvGraphicFramePr>
+            <a:graphic xmlns:a="http://schemas.openxmlformats.org/drawingml/2006/main">
+              <a:graphicData uri="http://schemas.openxmlformats.org/drawingml/2006/picture">
+                <pic:pic xmlns:pic="http://schemas.openxmlformats.org/drawingml/2006/picture">
+                  <pic:nvPicPr>
+                    <pic:cNvPr id="12" name="Picture 12" descr="form1"/>
+                    <pic:cNvPicPr>
+                      <a:picLocks noChangeAspect="1"/>
+                    </pic:cNvPicPr>
+                  </pic:nvPicPr>
+                  <pic:blipFill>
+                    <a:blip r:embed="rId10"/>
+                    <a:stretch>
+                      <a:fillRect/>
+                    </a:stretch>
+                  </pic:blipFill>
+                  <pic:spPr>
+                    <a:xfrm>
+                      <a:off x="0" y="0"/>
+                      <a:ext cx="5007610" cy="8852535"/>
+                    </a:xfrm>
+                    <a:prstGeom prst="rect">
+                      <a:avLst/>
+                    </a:prstGeom>
+                  </pic:spPr>
+                </pic:pic>
+              </a:graphicData>
+            </a:graphic>
+          </wp:inline>
+        </w:drawing>
+      </w:r>
+    </w:p>
+    <w:p>
+      <w:pPr>
+        <w:numPr>
+          <w:ilvl w:val="0"/>
+          <w:numId w:val="4"/>
+        </w:numPr>
+        <w:spacing w:line="360" w:lineRule="auto"/>
+        <w:ind w:left="420" w:leftChars="0" w:hanging="420" w:firstLineChars="0"/>
+        <w:jc w:val="left"/>
+        <w:rPr>
+          <w:rFonts w:hint="default"/>
+          <w:b w:val="0"/>
+          <w:bCs w:val="0"/>
+          <w:sz w:val="24"/>
+          <w:szCs w:val="24"/>
+          <w:lang w:val="en-US"/>
+        </w:rPr>
+      </w:pPr>
+      <w:r>
+        <w:rPr>
+          <w:rFonts w:hint="default"/>
+          <w:b w:val="0"/>
+          <w:bCs w:val="0"/>
+          <w:sz w:val="24"/>
+          <w:szCs w:val="24"/>
+          <w:lang w:val="en-US"/>
+        </w:rPr>
+        <w:t>Hasil</w:t>
+      </w:r>
+    </w:p>
+    <w:p>
+      <w:pPr>
+        <w:numPr>
+          <w:numId w:val="0"/>
+        </w:numPr>
+        <w:spacing w:line="360" w:lineRule="auto"/>
+        <w:ind w:leftChars="0"/>
+        <w:jc w:val="left"/>
+        <w:rPr>
+          <w:rFonts w:hint="default"/>
+          <w:b w:val="0"/>
+          <w:bCs w:val="0"/>
+          <w:sz w:val="24"/>
+          <w:szCs w:val="24"/>
+          <w:lang w:val="en-US"/>
+        </w:rPr>
+      </w:pPr>
+      <w:r>
+        <w:rPr>
+          <w:rFonts w:hint="default"/>
+          <w:b w:val="0"/>
+          <w:bCs w:val="0"/>
+          <w:sz w:val="24"/>
+          <w:szCs w:val="24"/>
+          <w:lang w:val="en-US"/>
+        </w:rPr>
+        <w:drawing>
+          <wp:inline distT="0" distB="0" distL="114300" distR="114300">
+            <wp:extent cx="5266690" cy="2962910"/>
+            <wp:effectExtent l="0" t="0" r="6350" b="8890"/>
+            <wp:docPr id="13" name="Picture 13" descr="Hasil form"/>
+            <wp:cNvGraphicFramePr>
+              <a:graphicFrameLocks xmlns:a="http://schemas.openxmlformats.org/drawingml/2006/main" noChangeAspect="1"/>
+            </wp:cNvGraphicFramePr>
+            <a:graphic xmlns:a="http://schemas.openxmlformats.org/drawingml/2006/main">
+              <a:graphicData uri="http://schemas.openxmlformats.org/drawingml/2006/picture">
+                <pic:pic xmlns:pic="http://schemas.openxmlformats.org/drawingml/2006/picture">
+                  <pic:nvPicPr>
+                    <pic:cNvPr id="13" name="Picture 13" descr="Hasil form"/>
+                    <pic:cNvPicPr>
+                      <a:picLocks noChangeAspect="1"/>
+                    </pic:cNvPicPr>
+                  </pic:nvPicPr>
+                  <pic:blipFill>
+                    <a:blip r:embed="rId11"/>
+                    <a:stretch>
+                      <a:fillRect/>
+                    </a:stretch>
+                  </pic:blipFill>
+                  <pic:spPr>
+                    <a:xfrm>
+                      <a:off x="0" y="0"/>
+                      <a:ext cx="5266690" cy="2962910"/>
+                    </a:xfrm>
+                    <a:prstGeom prst="rect">
+                      <a:avLst/>
+                    </a:prstGeom>
+                  </pic:spPr>
+                </pic:pic>
+              </a:graphicData>
+            </a:graphic>
+          </wp:inline>
+        </w:drawing>
+      </w:r>
+      <w:bookmarkStart w:id="0" w:name="_GoBack"/>
+      <w:bookmarkEnd w:id="0"/>
     </w:p>
     <w:sectPr>
       <w:pgSz w:w="11906" w:h="16838"/>
@@ -483,12 +1148,109 @@
 </w:document>
 </file>
 
+<file path=word/numbering.xml><?xml version="1.0" encoding="utf-8"?>
+<w:numbering xmlns:wpc="http://schemas.microsoft.com/office/word/2010/wordprocessingCanvas" xmlns:mc="http://schemas.openxmlformats.org/markup-compatibility/2006" xmlns:o="urn:schemas-microsoft-com:office:office" xmlns:r="http://schemas.openxmlformats.org/officeDocument/2006/relationships" xmlns:m="http://schemas.openxmlformats.org/officeDocument/2006/math" xmlns:v="urn:schemas-microsoft-com:vml" xmlns:wp14="http://schemas.microsoft.com/office/word/2010/wordprocessingDrawing" xmlns:wp="http://schemas.openxmlformats.org/drawingml/2006/wordprocessingDrawing" xmlns:w10="urn:schemas-microsoft-com:office:word" xmlns:w="http://schemas.openxmlformats.org/wordprocessingml/2006/main" xmlns:w14="http://schemas.microsoft.com/office/word/2010/wordml" xmlns:wpg="http://schemas.microsoft.com/office/word/2010/wordprocessingGroup" xmlns:wpi="http://schemas.microsoft.com/office/word/2010/wordprocessingInk" xmlns:wne="http://schemas.microsoft.com/office/word/2006/wordml" xmlns:wps="http://schemas.microsoft.com/office/word/2010/wordprocessingShape" xmlns:wpsCustomData="http://www.wps.cn/officeDocument/2013/wpsCustomData" mc:Ignorable="w14 wp14">
+  <w:abstractNum w:abstractNumId="0">
+    <w:nsid w:val="8FC02814"/>
+    <w:multiLevelType w:val="singleLevel"/>
+    <w:tmpl w:val="8FC02814"/>
+    <w:lvl w:ilvl="0" w:tentative="0">
+      <w:start w:val="1"/>
+      <w:numFmt w:val="decimal"/>
+      <w:lvlText w:val="%1."/>
+      <w:lvlJc w:val="left"/>
+      <w:pPr>
+        <w:tabs>
+          <w:tab w:val="left" w:pos="425"/>
+        </w:tabs>
+        <w:ind w:left="425" w:leftChars="0" w:hanging="425" w:firstLineChars="0"/>
+      </w:pPr>
+      <w:rPr>
+        <w:rFonts w:hint="default"/>
+      </w:rPr>
+    </w:lvl>
+  </w:abstractNum>
+  <w:abstractNum w:abstractNumId="1">
+    <w:nsid w:val="EFFE5836"/>
+    <w:multiLevelType w:val="singleLevel"/>
+    <w:tmpl w:val="EFFE5836"/>
+    <w:lvl w:ilvl="0" w:tentative="0">
+      <w:start w:val="1"/>
+      <w:numFmt w:val="bullet"/>
+      <w:lvlText w:val=""/>
+      <w:lvlJc w:val="left"/>
+      <w:pPr>
+        <w:tabs>
+          <w:tab w:val="left" w:pos="420"/>
+        </w:tabs>
+        <w:ind w:left="420" w:leftChars="0" w:hanging="420" w:firstLineChars="0"/>
+      </w:pPr>
+      <w:rPr>
+        <w:rFonts w:hint="default" w:ascii="Wingdings" w:hAnsi="Wingdings"/>
+      </w:rPr>
+    </w:lvl>
+  </w:abstractNum>
+  <w:abstractNum w:abstractNumId="2">
+    <w:nsid w:val="F71A9DB7"/>
+    <w:multiLevelType w:val="singleLevel"/>
+    <w:tmpl w:val="F71A9DB7"/>
+    <w:lvl w:ilvl="0" w:tentative="0">
+      <w:start w:val="1"/>
+      <w:numFmt w:val="bullet"/>
+      <w:lvlText w:val=""/>
+      <w:lvlJc w:val="left"/>
+      <w:pPr>
+        <w:tabs>
+          <w:tab w:val="left" w:pos="420"/>
+        </w:tabs>
+        <w:ind w:left="420" w:leftChars="0" w:hanging="420" w:firstLineChars="0"/>
+      </w:pPr>
+      <w:rPr>
+        <w:rFonts w:hint="default" w:ascii="Wingdings" w:hAnsi="Wingdings"/>
+      </w:rPr>
+    </w:lvl>
+  </w:abstractNum>
+  <w:abstractNum w:abstractNumId="3">
+    <w:nsid w:val="F9CEC55E"/>
+    <w:multiLevelType w:val="singleLevel"/>
+    <w:tmpl w:val="F9CEC55E"/>
+    <w:lvl w:ilvl="0" w:tentative="0">
+      <w:start w:val="1"/>
+      <w:numFmt w:val="bullet"/>
+      <w:lvlText w:val=""/>
+      <w:lvlJc w:val="left"/>
+      <w:pPr>
+        <w:tabs>
+          <w:tab w:val="left" w:pos="420"/>
+        </w:tabs>
+        <w:ind w:left="420" w:leftChars="0" w:hanging="420" w:firstLineChars="0"/>
+      </w:pPr>
+      <w:rPr>
+        <w:rFonts w:hint="default" w:ascii="Wingdings" w:hAnsi="Wingdings"/>
+      </w:rPr>
+    </w:lvl>
+  </w:abstractNum>
+  <w:num w:numId="1">
+    <w:abstractNumId w:val="0"/>
+  </w:num>
+  <w:num w:numId="2">
+    <w:abstractNumId w:val="3"/>
+  </w:num>
+  <w:num w:numId="3">
+    <w:abstractNumId w:val="1"/>
+  </w:num>
+  <w:num w:numId="4">
+    <w:abstractNumId w:val="2"/>
+  </w:num>
+</w:numbering>
+</file>
+
 <file path=word/styles.xml><?xml version="1.0" encoding="utf-8"?>
 <w:styles xmlns:mc="http://schemas.openxmlformats.org/markup-compatibility/2006" xmlns:o="urn:schemas-microsoft-com:office:office" xmlns:r="http://schemas.openxmlformats.org/officeDocument/2006/relationships" xmlns:m="http://schemas.openxmlformats.org/officeDocument/2006/math" xmlns:v="urn:schemas-microsoft-com:vml" xmlns:w="http://schemas.openxmlformats.org/wordprocessingml/2006/main" xmlns:w14="http://schemas.microsoft.com/office/word/2010/wordml" xmlns:w10="urn:schemas-microsoft-com:office:word" xmlns:sl="http://schemas.openxmlformats.org/schemaLibrary/2006/main" xmlns:wpsCustomData="http://www.wps.cn/officeDocument/2013/wpsCustomData" mc:Ignorable="w14">
   <w:docDefaults>
     <w:rPrDefault>
       <w:rPr>
-        <w:rFonts w:asciiTheme="minorHAnsi" w:hAnsiTheme="minorHAnsi" w:eastAsiaTheme="minorEastAsia" w:cstheme="minorBidi"/>
+        <w:rFonts w:ascii="Times New Roman" w:hAnsi="Times New Roman" w:eastAsia="SimSun" w:cs="Times New Roman"/>
       </w:rPr>
     </w:rPrDefault>
     <w:pPrDefault/>

</xml_diff>